<commit_message>
Files added and code started
</commit_message>
<xml_diff>
--- a/EmployeeSQL/SQL Homework- READMe Inst.docx
+++ b/EmployeeSQL/SQL Homework- READMe Inst.docx
@@ -25,34 +25,6 @@
         <w:pStyle w:val="PlainText"/>
         <w:rPr>
           <w:rFonts w:asciiTheme="minorHAnsi" w:hAnsiTheme="minorHAnsi" w:cstheme="minorHAnsi"/>
-          <w:sz w:val="24"/>
-          <w:szCs w:val="24"/>
-        </w:rPr>
-      </w:pPr>
-      <w:proofErr w:type="gramStart"/>
-      <w:r>
-        <w:rPr>
-          <w:rFonts w:asciiTheme="minorHAnsi" w:hAnsiTheme="minorHAnsi" w:cstheme="minorHAnsi"/>
-          <w:sz w:val="24"/>
-          <w:szCs w:val="24"/>
-        </w:rPr>
-        <w:t>![</w:t>
-      </w:r>
-      <w:proofErr w:type="gramEnd"/>
-      <w:r>
-        <w:rPr>
-          <w:rFonts w:asciiTheme="minorHAnsi" w:hAnsiTheme="minorHAnsi" w:cstheme="minorHAnsi"/>
-          <w:sz w:val="24"/>
-          <w:szCs w:val="24"/>
-        </w:rPr>
-        <w:t>sql.png](sql.png)</w:t>
-      </w:r>
-    </w:p>
-    <w:p>
-      <w:pPr>
-        <w:pStyle w:val="PlainText"/>
-        <w:rPr>
-          <w:rFonts w:asciiTheme="minorHAnsi" w:hAnsiTheme="minorHAnsi" w:cstheme="minorHAnsi"/>
           <w:b/>
           <w:bCs/>
           <w:sz w:val="24"/>
@@ -402,26 +374,27 @@
           <w:rFonts w:asciiTheme="minorHAnsi" w:hAnsiTheme="minorHAnsi" w:cstheme="minorHAnsi"/>
           <w:sz w:val="24"/>
           <w:szCs w:val="24"/>
-        </w:rPr>
-        <w:t>Inspect the CSVs and sketch out an ERD of the tables. Feel free to use a tool like [</w:t>
-      </w:r>
-      <w:proofErr w:type="gramStart"/>
-      <w:r>
-        <w:rPr>
-          <w:rFonts w:asciiTheme="minorHAnsi" w:hAnsiTheme="minorHAnsi" w:cstheme="minorHAnsi"/>
-          <w:sz w:val="24"/>
-          <w:szCs w:val="24"/>
-        </w:rPr>
-        <w:t>http://www.quickdatabasediagrams.com](</w:t>
-      </w:r>
-      <w:proofErr w:type="gramEnd"/>
-      <w:r>
-        <w:rPr>
-          <w:rFonts w:asciiTheme="minorHAnsi" w:hAnsiTheme="minorHAnsi" w:cstheme="minorHAnsi"/>
-          <w:sz w:val="24"/>
-          <w:szCs w:val="24"/>
-        </w:rPr>
-        <w:t>http://www.quickdatabasediagrams.com).</w:t>
+          <w:highlight w:val="yellow"/>
+        </w:rPr>
+        <w:t>Inspect the CSVs and sketch out an ERD of the tables. Feel free to use a tool like</w:t>
+      </w:r>
+      <w:r>
+        <w:rPr>
+          <w:rFonts w:asciiTheme="minorHAnsi" w:hAnsiTheme="minorHAnsi" w:cstheme="minorHAnsi"/>
+          <w:sz w:val="24"/>
+          <w:szCs w:val="24"/>
+          <w:highlight w:val="yellow"/>
+        </w:rPr>
+        <w:t xml:space="preserve"> </w:t>
+      </w:r>
+      <w:r>
+        <w:rPr>
+          <w:rFonts w:asciiTheme="minorHAnsi" w:hAnsiTheme="minorHAnsi" w:cstheme="minorHAnsi"/>
+          <w:sz w:val="24"/>
+          <w:szCs w:val="24"/>
+          <w:highlight w:val="yellow"/>
+        </w:rPr>
+        <w:t>(http://www.quickdatabasediagrams.com).</w:t>
       </w:r>
     </w:p>
     <w:p>
@@ -461,7 +434,6 @@
           <w:sz w:val="24"/>
           <w:szCs w:val="24"/>
         </w:rPr>
-        <w:lastRenderedPageBreak/>
         <w:t>* Use the information you have to create a table schema for each of the six CSV files. Remember to specify data types, primary keys, foreign keys, and other constraints.</w:t>
       </w:r>
     </w:p>
@@ -664,6 +636,7 @@
           <w:sz w:val="24"/>
           <w:szCs w:val="24"/>
         </w:rPr>
+        <w:lastRenderedPageBreak/>
         <w:t>5. List first name, last name, and sex for employees whose first name is "Hercules" and last names begin with "B."</w:t>
       </w:r>
     </w:p>
@@ -758,16 +731,7 @@
           <w:sz w:val="24"/>
           <w:szCs w:val="24"/>
         </w:rPr>
-        <w:t xml:space="preserve">As you examine the data, you are overcome with a creeping suspicion that the dataset is fake. You surmise that your boss handed you spurious data in order to test the data engineering </w:t>
-      </w:r>
-      <w:r>
-        <w:rPr>
-          <w:rFonts w:asciiTheme="minorHAnsi" w:hAnsiTheme="minorHAnsi" w:cstheme="minorHAnsi"/>
-          <w:sz w:val="24"/>
-          <w:szCs w:val="24"/>
-        </w:rPr>
-        <w:lastRenderedPageBreak/>
-        <w:t>skills of a new employee. To confirm your hunch, you decide to take the following steps to generate a visualization of the data, with which you will confront your boss:</w:t>
+        <w:t>As you examine the data, you are overcome with a creeping suspicion that the dataset is fake. You surmise that your boss handed you spurious data in order to test the data engineering skills of a new employee. To confirm your hunch, you decide to take the following steps to generate a visualization of the data, with which you will confront your boss:</w:t>
       </w:r>
     </w:p>
     <w:p>
@@ -1023,61 +987,79 @@
           <w:sz w:val="24"/>
           <w:szCs w:val="24"/>
         </w:rPr>
-        <w:t xml:space="preserve"> </w:t>
-      </w:r>
-      <w:proofErr w:type="gramStart"/>
-      <w:r>
-        <w:rPr>
-          <w:rFonts w:asciiTheme="minorHAnsi" w:hAnsiTheme="minorHAnsi" w:cstheme="minorHAnsi"/>
-          <w:sz w:val="24"/>
-          <w:szCs w:val="24"/>
-        </w:rPr>
-        <w:t>documentation](</w:t>
-      </w:r>
-      <w:proofErr w:type="gramEnd"/>
-      <w:r>
-        <w:rPr>
-          <w:rFonts w:asciiTheme="minorHAnsi" w:hAnsiTheme="minorHAnsi" w:cstheme="minorHAnsi"/>
-          <w:sz w:val="24"/>
-          <w:szCs w:val="24"/>
-        </w:rPr>
-        <w:t>https://docs.sqlalchemy.org/en/latest/core/engines.html#postgresql) for more information.</w:t>
-      </w:r>
-    </w:p>
-    <w:p>
-      <w:pPr>
-        <w:pStyle w:val="PlainText"/>
-        <w:rPr>
-          <w:rFonts w:asciiTheme="minorHAnsi" w:hAnsiTheme="minorHAnsi" w:cstheme="minorHAnsi"/>
-          <w:sz w:val="24"/>
-          <w:szCs w:val="24"/>
-        </w:rPr>
-      </w:pPr>
-      <w:r>
-        <w:rPr>
-          <w:rFonts w:asciiTheme="minorHAnsi" w:hAnsiTheme="minorHAnsi" w:cstheme="minorHAnsi"/>
-          <w:sz w:val="24"/>
-          <w:szCs w:val="24"/>
-        </w:rPr>
-        <w:t>* If using a password, do not upload your password to your GitHub repository. See [</w:t>
-      </w:r>
-      <w:proofErr w:type="gramStart"/>
-      <w:r>
-        <w:rPr>
-          <w:rFonts w:asciiTheme="minorHAnsi" w:hAnsiTheme="minorHAnsi" w:cstheme="minorHAnsi"/>
-          <w:sz w:val="24"/>
-          <w:szCs w:val="24"/>
-        </w:rPr>
-        <w:t>https://www.youtube.com/watch?v=2uaTPmNvH0I](</w:t>
-      </w:r>
-      <w:proofErr w:type="gramEnd"/>
-      <w:r>
-        <w:rPr>
-          <w:rFonts w:asciiTheme="minorHAnsi" w:hAnsiTheme="minorHAnsi" w:cstheme="minorHAnsi"/>
-          <w:sz w:val="24"/>
-          <w:szCs w:val="24"/>
-        </w:rPr>
-        <w:t>https://www.youtube.com/watch?v=2uaTPmNvH0I) and [https://help.github.com/en/github/using-git/ignoring-files](https://help.github.com/en/github/using-git/ignoring-files) for more information.</w:t>
+        <w:t xml:space="preserve"> documentation]</w:t>
+      </w:r>
+    </w:p>
+    <w:p>
+      <w:pPr>
+        <w:pStyle w:val="PlainText"/>
+        <w:rPr>
+          <w:rFonts w:asciiTheme="minorHAnsi" w:hAnsiTheme="minorHAnsi" w:cstheme="minorHAnsi"/>
+          <w:sz w:val="24"/>
+          <w:szCs w:val="24"/>
+        </w:rPr>
+      </w:pPr>
+      <w:r>
+        <w:rPr>
+          <w:rFonts w:asciiTheme="minorHAnsi" w:hAnsiTheme="minorHAnsi" w:cstheme="minorHAnsi"/>
+          <w:sz w:val="24"/>
+          <w:szCs w:val="24"/>
+        </w:rPr>
+        <w:t>(https://docs.sqlalchemy.org/en/latest/core/engines.html#postgresql) for more information.</w:t>
+      </w:r>
+    </w:p>
+    <w:p>
+      <w:pPr>
+        <w:pStyle w:val="PlainText"/>
+        <w:rPr>
+          <w:rFonts w:asciiTheme="minorHAnsi" w:hAnsiTheme="minorHAnsi" w:cstheme="minorHAnsi"/>
+          <w:sz w:val="24"/>
+          <w:szCs w:val="24"/>
+        </w:rPr>
+      </w:pPr>
+      <w:r>
+        <w:rPr>
+          <w:rFonts w:asciiTheme="minorHAnsi" w:hAnsiTheme="minorHAnsi" w:cstheme="minorHAnsi"/>
+          <w:sz w:val="24"/>
+          <w:szCs w:val="24"/>
+        </w:rPr>
+        <w:t>* If using a password, do not upload your password to your GitHub repository. See [https://www.youtube.com/watch?v=2uaTPmNvH0I]</w:t>
+      </w:r>
+    </w:p>
+    <w:p>
+      <w:pPr>
+        <w:pStyle w:val="PlainText"/>
+        <w:rPr>
+          <w:rFonts w:asciiTheme="minorHAnsi" w:hAnsiTheme="minorHAnsi" w:cstheme="minorHAnsi"/>
+          <w:sz w:val="24"/>
+          <w:szCs w:val="24"/>
+        </w:rPr>
+      </w:pPr>
+      <w:r>
+        <w:rPr>
+          <w:rFonts w:asciiTheme="minorHAnsi" w:hAnsiTheme="minorHAnsi" w:cstheme="minorHAnsi"/>
+          <w:sz w:val="24"/>
+          <w:szCs w:val="24"/>
+        </w:rPr>
+        <w:t>(https://www.youtube.com/watch?v=2uaTPmNvH0I) and [https://help.github.com/en/github/using-git/ignoring-files]</w:t>
+      </w:r>
+    </w:p>
+    <w:p>
+      <w:pPr>
+        <w:pStyle w:val="PlainText"/>
+        <w:rPr>
+          <w:rFonts w:asciiTheme="minorHAnsi" w:hAnsiTheme="minorHAnsi" w:cstheme="minorHAnsi"/>
+          <w:sz w:val="24"/>
+          <w:szCs w:val="24"/>
+        </w:rPr>
+      </w:pPr>
+      <w:r>
+        <w:rPr>
+          <w:rFonts w:asciiTheme="minorHAnsi" w:hAnsiTheme="minorHAnsi" w:cstheme="minorHAnsi"/>
+          <w:sz w:val="24"/>
+          <w:szCs w:val="24"/>
+        </w:rPr>
+        <w:t>(https://help.github.com/en/github/using-git/ignoring-files) for more information.</w:t>
       </w:r>
     </w:p>
     <w:p>
@@ -1319,43 +1301,43 @@
           <w:sz w:val="24"/>
           <w:szCs w:val="24"/>
         </w:rPr>
+        <w:t xml:space="preserve">* Create and upload a repository with the above files to GitHub and post a link on </w:t>
+      </w:r>
+      <w:proofErr w:type="spellStart"/>
+      <w:r>
+        <w:rPr>
+          <w:rFonts w:asciiTheme="minorHAnsi" w:hAnsiTheme="minorHAnsi" w:cstheme="minorHAnsi"/>
+          <w:sz w:val="24"/>
+          <w:szCs w:val="24"/>
+        </w:rPr>
+        <w:t>BootCamp</w:t>
+      </w:r>
+      <w:proofErr w:type="spellEnd"/>
+      <w:r>
+        <w:rPr>
+          <w:rFonts w:asciiTheme="minorHAnsi" w:hAnsiTheme="minorHAnsi" w:cstheme="minorHAnsi"/>
+          <w:sz w:val="24"/>
+          <w:szCs w:val="24"/>
+        </w:rPr>
+        <w:t xml:space="preserve"> Spot.</w:t>
+      </w:r>
+    </w:p>
+    <w:p>
+      <w:pPr>
+        <w:pStyle w:val="PlainText"/>
+        <w:rPr>
+          <w:rFonts w:asciiTheme="minorHAnsi" w:hAnsiTheme="minorHAnsi" w:cstheme="minorHAnsi"/>
+          <w:sz w:val="24"/>
+          <w:szCs w:val="24"/>
+        </w:rPr>
+      </w:pPr>
+      <w:r>
+        <w:rPr>
+          <w:rFonts w:asciiTheme="minorHAnsi" w:hAnsiTheme="minorHAnsi" w:cstheme="minorHAnsi"/>
+          <w:sz w:val="24"/>
+          <w:szCs w:val="24"/>
+        </w:rPr>
         <w:lastRenderedPageBreak/>
-        <w:t xml:space="preserve">* Create and upload a repository with the above files to GitHub and post a link on </w:t>
-      </w:r>
-      <w:proofErr w:type="spellStart"/>
-      <w:r>
-        <w:rPr>
-          <w:rFonts w:asciiTheme="minorHAnsi" w:hAnsiTheme="minorHAnsi" w:cstheme="minorHAnsi"/>
-          <w:sz w:val="24"/>
-          <w:szCs w:val="24"/>
-        </w:rPr>
-        <w:t>BootCamp</w:t>
-      </w:r>
-      <w:proofErr w:type="spellEnd"/>
-      <w:r>
-        <w:rPr>
-          <w:rFonts w:asciiTheme="minorHAnsi" w:hAnsiTheme="minorHAnsi" w:cstheme="minorHAnsi"/>
-          <w:sz w:val="24"/>
-          <w:szCs w:val="24"/>
-        </w:rPr>
-        <w:t xml:space="preserve"> Spot.</w:t>
-      </w:r>
-    </w:p>
-    <w:p>
-      <w:pPr>
-        <w:pStyle w:val="PlainText"/>
-        <w:rPr>
-          <w:rFonts w:asciiTheme="minorHAnsi" w:hAnsiTheme="minorHAnsi" w:cstheme="minorHAnsi"/>
-          <w:sz w:val="24"/>
-          <w:szCs w:val="24"/>
-        </w:rPr>
-      </w:pPr>
-      <w:r>
-        <w:rPr>
-          <w:rFonts w:asciiTheme="minorHAnsi" w:hAnsiTheme="minorHAnsi" w:cstheme="minorHAnsi"/>
-          <w:sz w:val="24"/>
-          <w:szCs w:val="24"/>
-        </w:rPr>
         <w:t>* Ensure your repository has regular commits (i.e. 20+ commits) and a thorough README.md file</w:t>
       </w:r>
     </w:p>

</xml_diff>